<commit_message>
adding url to doku
</commit_message>
<xml_diff>
--- a/documentation/Fittrack Doku Prototyping.docx
+++ b/documentation/Fittrack Doku Prototyping.docx
@@ -14,46 +14,21 @@
       </w:r>
     </w:p>
     <w:p>
-      <w:pPr>
-        <w:rPr>
-          <w:lang w:val="it-IT"/>
-        </w:rPr>
-      </w:pPr>
-      <w:r>
-        <w:rPr>
-          <w:lang w:val="it-IT"/>
-        </w:rPr>
+      <w:r>
         <w:t xml:space="preserve">Name: </w:t>
       </w:r>
       <w:r>
-        <w:rPr>
-          <w:lang w:val="it-IT"/>
-        </w:rPr>
         <w:t>Lisi Useini</w:t>
       </w:r>
     </w:p>
     <w:p>
-      <w:pPr>
-        <w:rPr>
-          <w:lang w:val="it-IT"/>
-        </w:rPr>
-      </w:pPr>
-      <w:r>
-        <w:rPr>
-          <w:lang w:val="it-IT"/>
-        </w:rPr>
+      <w:r>
         <w:t xml:space="preserve">E-Mail: </w:t>
       </w:r>
       <w:r>
-        <w:rPr>
-          <w:lang w:val="it-IT"/>
-        </w:rPr>
         <w:t>useinlis</w:t>
       </w:r>
       <w:r>
-        <w:rPr>
-          <w:lang w:val="it-IT"/>
-        </w:rPr>
         <w:t>@students.zhaw.ch</w:t>
       </w:r>
     </w:p>
@@ -73,19 +48,13 @@
         <w:rPr>
           <w:lang w:eastAsia="de-CH"/>
         </w:rPr>
-        <w:t xml:space="preserve"> [</w:t>
-      </w:r>
-      <w:r>
-        <w:rPr>
-          <w:lang w:eastAsia="de-CH"/>
-        </w:rPr>
-        <w:t>https://&lt;appname&gt;.netlify.app/</w:t>
-      </w:r>
-      <w:r>
-        <w:rPr>
-          <w:lang w:eastAsia="de-CH"/>
-        </w:rPr>
-        <w:t>]</w:t>
+        <w:t xml:space="preserve"> </w:t>
+      </w:r>
+      <w:r>
+        <w:rPr>
+          <w:lang w:eastAsia="de-CH"/>
+        </w:rPr>
+        <w:t>https://fittrackster.netlify.app/</w:t>
       </w:r>
     </w:p>
     <w:p>
@@ -653,13 +622,7 @@
         <w:rPr>
           <w:lang w:eastAsia="de-CH"/>
         </w:rPr>
-        <w:t>WorkoutCard</w:t>
-      </w:r>
-      <w:r>
-        <w:rPr>
-          <w:lang w:eastAsia="de-CH"/>
-        </w:rPr>
-        <w:t>.svelte</w:t>
+        <w:t>WorkoutCard.svelte</w:t>
       </w:r>
     </w:p>
     <w:p>
@@ -683,19 +646,7 @@
         <w:rPr>
           <w:lang w:eastAsia="de-CH"/>
         </w:rPr>
-        <w:t>/</w:t>
-      </w:r>
-      <w:r>
-        <w:rPr>
-          <w:lang w:eastAsia="de-CH"/>
-        </w:rPr>
-        <w:t>workouts/</w:t>
-      </w:r>
-      <w:r>
-        <w:rPr>
-          <w:lang w:eastAsia="de-CH"/>
-        </w:rPr>
-        <w:t>+page.svelte</w:t>
+        <w:t>/workouts/+page.svelte</w:t>
       </w:r>
     </w:p>
     <w:p>
@@ -713,19 +664,7 @@
         <w:rPr>
           <w:lang w:eastAsia="de-CH"/>
         </w:rPr>
-        <w:t>routes/</w:t>
-      </w:r>
-      <w:r>
-        <w:rPr>
-          <w:lang w:eastAsia="de-CH"/>
-        </w:rPr>
-        <w:t>workouts/</w:t>
-      </w:r>
-      <w:r>
-        <w:rPr>
-          <w:lang w:eastAsia="de-CH"/>
-        </w:rPr>
-        <w:t>+page.server.js</w:t>
+        <w:t>routes/workouts/+page.server.js</w:t>
       </w:r>
     </w:p>
     <w:p>
@@ -932,19 +871,7 @@
         <w:rPr>
           <w:lang w:val="en-US" w:eastAsia="de-CH"/>
         </w:rPr>
-        <w:t>routes/workouts/</w:t>
-      </w:r>
-      <w:r>
-        <w:rPr>
-          <w:lang w:val="en-US" w:eastAsia="de-CH"/>
-        </w:rPr>
-        <w:t>[id]/</w:t>
-      </w:r>
-      <w:r>
-        <w:rPr>
-          <w:lang w:val="en-US" w:eastAsia="de-CH"/>
-        </w:rPr>
-        <w:t>+page.svelte</w:t>
+        <w:t>routes/workouts/[id]/+page.svelte</w:t>
       </w:r>
     </w:p>
     <w:p>
@@ -962,19 +889,7 @@
         <w:rPr>
           <w:lang w:val="en-US" w:eastAsia="de-CH"/>
         </w:rPr>
-        <w:t>routes/workouts/</w:t>
-      </w:r>
-      <w:r>
-        <w:rPr>
-          <w:lang w:val="en-US" w:eastAsia="de-CH"/>
-        </w:rPr>
-        <w:t>[id]/</w:t>
-      </w:r>
-      <w:r>
-        <w:rPr>
-          <w:lang w:val="en-US" w:eastAsia="de-CH"/>
-        </w:rPr>
-        <w:t>+page.server.js</w:t>
+        <w:t>routes/workouts/[id]/+page.server.js</w:t>
       </w:r>
     </w:p>
     <w:p>
@@ -1867,19 +1782,7 @@
         <w:rPr>
           <w:lang w:val="fr-CH" w:eastAsia="de-CH"/>
         </w:rPr>
-        <w:t>routes/</w:t>
-      </w:r>
-      <w:r>
-        <w:rPr>
-          <w:lang w:val="fr-CH" w:eastAsia="de-CH"/>
-        </w:rPr>
-        <w:t>new-</w:t>
-      </w:r>
-      <w:r>
-        <w:rPr>
-          <w:lang w:val="fr-CH" w:eastAsia="de-CH"/>
-        </w:rPr>
-        <w:t>exercise/+page.svelte</w:t>
+        <w:t>routes/new-exercise/+page.svelte</w:t>
       </w:r>
     </w:p>
     <w:p>
@@ -1897,19 +1800,7 @@
         <w:rPr>
           <w:lang w:val="fr-CH" w:eastAsia="de-CH"/>
         </w:rPr>
-        <w:t>routes/</w:t>
-      </w:r>
-      <w:r>
-        <w:rPr>
-          <w:lang w:val="fr-CH" w:eastAsia="de-CH"/>
-        </w:rPr>
-        <w:t>new-</w:t>
-      </w:r>
-      <w:r>
-        <w:rPr>
-          <w:lang w:val="fr-CH" w:eastAsia="de-CH"/>
-        </w:rPr>
-        <w:t>exercise/+page.server.js</w:t>
+        <w:t>routes/new-exercise/+page.server.js</w:t>
       </w:r>
     </w:p>
     <w:p>
@@ -2416,19 +2307,7 @@
         <w:rPr>
           <w:lang w:eastAsia="de-CH"/>
         </w:rPr>
-        <w:t>/</w:t>
-      </w:r>
-      <w:r>
-        <w:rPr>
-          <w:lang w:eastAsia="de-CH"/>
-        </w:rPr>
-        <w:t>workouts/</w:t>
-      </w:r>
-      <w:r>
-        <w:rPr>
-          <w:lang w:eastAsia="de-CH"/>
-        </w:rPr>
-        <w:t>+page.svelte</w:t>
+        <w:t>/workouts/+page.svelte</w:t>
       </w:r>
     </w:p>
     <w:p/>
@@ -2552,19 +2431,7 @@
         <w:rPr>
           <w:lang w:eastAsia="de-CH"/>
         </w:rPr>
-        <w:t>Lib/components/</w:t>
-      </w:r>
-      <w:r>
-        <w:rPr>
-          <w:lang w:eastAsia="de-CH"/>
-        </w:rPr>
-        <w:t>ExerciseCard</w:t>
-      </w:r>
-      <w:r>
-        <w:rPr>
-          <w:lang w:eastAsia="de-CH"/>
-        </w:rPr>
-        <w:t>.svelte</w:t>
+        <w:t>Lib/components/ExerciseCard.svelte</w:t>
       </w:r>
     </w:p>
     <w:p>
@@ -2582,19 +2449,7 @@
         <w:rPr>
           <w:lang w:val="fr-CH" w:eastAsia="de-CH"/>
         </w:rPr>
-        <w:t>routes/</w:t>
-      </w:r>
-      <w:r>
-        <w:rPr>
-          <w:lang w:val="fr-CH" w:eastAsia="de-CH"/>
-        </w:rPr>
-        <w:t>new-exercise</w:t>
-      </w:r>
-      <w:r>
-        <w:rPr>
-          <w:lang w:val="fr-CH" w:eastAsia="de-CH"/>
-        </w:rPr>
-        <w:t>/+page.svelte</w:t>
+        <w:t>routes/new-exercise/+page.svelte</w:t>
       </w:r>
     </w:p>
     <w:p>

</xml_diff>